<commit_message>
fin statistic machine learning
</commit_message>
<xml_diff>
--- a/statistic machine learning/统计机器学习课设.docx
+++ b/statistic machine learning/统计机器学习课设.docx
@@ -24025,34 +24025,28 @@
       </w:r>
     </w:p>
     <w:p>
-      <w:pPr>
+      <w:r>
         <w:rPr>
           <w:rFonts w:hint="eastAsia"/>
         </w:rPr>
-      </w:pPr>
+        <w:t>可以发现当size即隐藏层节点为5时，</w:t>
+      </w:r>
       <w:r>
         <w:rPr>
           <w:rFonts w:hint="eastAsia"/>
         </w:rPr>
-        <w:t>可以发现当size即隐藏层节点为5时，</w:t>
+        <w:t>平均</w:t>
       </w:r>
       <w:r>
         <w:rPr>
           <w:rFonts w:hint="eastAsia"/>
         </w:rPr>
-        <w:t>平均</w:t>
-      </w:r>
-      <w:r>
-        <w:rPr>
-          <w:rFonts w:hint="eastAsia"/>
-        </w:rPr>
         <w:t>准确率最高，选取该模型。</w:t>
       </w:r>
     </w:p>
     <w:p>
       <w:pPr>
         <w:rPr>
-          <w:rFonts w:hint="eastAsia"/>
           <w:b/>
           <w:bCs/>
         </w:rPr>
@@ -24433,11 +24427,6 @@
       </w:r>
     </w:p>
     <w:p>
-      <w:pPr>
-        <w:rPr>
-          <w:rFonts w:hint="eastAsia"/>
-        </w:rPr>
-      </w:pPr>
       <w:r>
         <w:rPr>
           <w:rFonts w:hint="eastAsia"/>
@@ -24478,11 +24467,6 @@
       </w:r>
     </w:p>
     <w:p>
-      <w:pPr>
-        <w:rPr>
-          <w:rFonts w:hint="eastAsia"/>
-        </w:rPr>
-      </w:pPr>
       <w:r>
         <w:rPr>
           <w:rFonts w:hint="eastAsia"/>
@@ -25189,7 +25173,6 @@
           <w:p>
             <w:pPr>
               <w:rPr>
-                <w:rFonts w:hint="eastAsia"/>
                 <w:b/>
                 <w:bCs/>
               </w:rPr>
@@ -25203,7 +25186,6 @@
           <w:p>
             <w:pPr>
               <w:rPr>
-                <w:rFonts w:hint="eastAsia"/>
                 <w:b/>
                 <w:bCs/>
               </w:rPr>
@@ -25220,7 +25202,6 @@
           <w:p>
             <w:pPr>
               <w:rPr>
-                <w:rFonts w:hint="eastAsia"/>
                 <w:b/>
                 <w:bCs/>
               </w:rPr>
@@ -25237,7 +25218,6 @@
           <w:p>
             <w:pPr>
               <w:rPr>
-                <w:rFonts w:hint="eastAsia"/>
                 <w:b/>
                 <w:bCs/>
               </w:rPr>
@@ -25259,7 +25239,6 @@
           <w:p>
             <w:pPr>
               <w:rPr>
-                <w:rFonts w:hint="eastAsia"/>
                 <w:b/>
                 <w:bCs/>
               </w:rPr>
@@ -25282,7 +25261,6 @@
           <w:p>
             <w:pPr>
               <w:rPr>
-                <w:rFonts w:hint="eastAsia"/>
                 <w:b/>
                 <w:bCs/>
               </w:rPr>
@@ -25307,7 +25285,6 @@
           <w:p>
             <w:pPr>
               <w:rPr>
-                <w:rFonts w:hint="eastAsia"/>
                 <w:b/>
                 <w:bCs/>
               </w:rPr>
@@ -25332,7 +25309,6 @@
           <w:p>
             <w:pPr>
               <w:rPr>
-                <w:rFonts w:hint="eastAsia"/>
                 <w:b/>
                 <w:bCs/>
               </w:rPr>
@@ -25359,7 +25335,6 @@
           <w:p>
             <w:pPr>
               <w:rPr>
-                <w:rFonts w:hint="eastAsia"/>
                 <w:b/>
                 <w:bCs/>
               </w:rPr>
@@ -25381,7 +25356,6 @@
           <w:p>
             <w:pPr>
               <w:rPr>
-                <w:rFonts w:hint="eastAsia"/>
                 <w:b/>
                 <w:bCs/>
               </w:rPr>
@@ -25406,7 +25380,6 @@
           <w:p>
             <w:pPr>
               <w:rPr>
-                <w:rFonts w:hint="eastAsia"/>
                 <w:b/>
                 <w:bCs/>
               </w:rPr>
@@ -25431,7 +25404,6 @@
           <w:p>
             <w:pPr>
               <w:rPr>
-                <w:rFonts w:hint="eastAsia"/>
                 <w:b/>
                 <w:bCs/>
               </w:rPr>
@@ -25452,11 +25424,6 @@
       </w:tr>
     </w:tbl>
     <w:p>
-      <w:pPr>
-        <w:rPr>
-          <w:rFonts w:hint="eastAsia"/>
-        </w:rPr>
-      </w:pPr>
       <w:r>
         <w:rPr>
           <w:rFonts w:hint="eastAsia"/>
@@ -25735,19 +25702,621 @@
     </w:p>
     <w:p>
       <w:pPr>
+        <w:widowControl/>
+        <w:shd w:val="clear" w:color="auto" w:fill="F6F8FA"/>
+        <w:jc w:val="left"/>
+        <w:rPr>
+          <w:rFonts w:ascii="Hack" w:eastAsia="宋体" w:hAnsi="Hack" w:cs="宋体"/>
+          <w:color w:val="000000"/>
+          <w:kern w:val="0"/>
+          <w:sz w:val="18"/>
+          <w:szCs w:val="18"/>
+          <w14:ligatures w14:val="none"/>
+        </w:rPr>
+      </w:pPr>
+      <w:r>
+        <w:rPr>
+          <w:rFonts w:ascii="Hack" w:eastAsia="宋体" w:hAnsi="Hack" w:cs="宋体"/>
+          <w:color w:val="000000"/>
+          <w:kern w:val="0"/>
+          <w:sz w:val="18"/>
+          <w:szCs w:val="18"/>
+          <w14:ligatures w14:val="none"/>
+        </w:rPr>
+        <w:t xml:space="preserve"># (5) </w:t>
+      </w:r>
+      <w:r>
+        <w:rPr>
+          <w:rFonts w:ascii="Hack" w:eastAsia="宋体" w:hAnsi="Hack" w:cs="宋体"/>
+          <w:color w:val="000000"/>
+          <w:kern w:val="0"/>
+          <w:sz w:val="18"/>
+          <w:szCs w:val="18"/>
+          <w14:ligatures w14:val="none"/>
+        </w:rPr>
+        <w:t>使用</w:t>
+      </w:r>
+      <w:r>
+        <w:rPr>
+          <w:rFonts w:ascii="Hack" w:eastAsia="宋体" w:hAnsi="Hack" w:cs="宋体"/>
+          <w:color w:val="000000"/>
+          <w:kern w:val="0"/>
+          <w:sz w:val="18"/>
+          <w:szCs w:val="18"/>
+          <w14:ligatures w14:val="none"/>
+        </w:rPr>
+        <w:t>nnet</w:t>
+      </w:r>
+      <w:r>
+        <w:rPr>
+          <w:rFonts w:ascii="Hack" w:eastAsia="宋体" w:hAnsi="Hack" w:cs="宋体"/>
+          <w:color w:val="000000"/>
+          <w:kern w:val="0"/>
+          <w:sz w:val="18"/>
+          <w:szCs w:val="18"/>
+          <w14:ligatures w14:val="none"/>
+        </w:rPr>
+        <w:t>程序包的</w:t>
+      </w:r>
+      <w:r>
+        <w:rPr>
+          <w:rFonts w:ascii="Hack" w:eastAsia="宋体" w:hAnsi="Hack" w:cs="宋体"/>
+          <w:color w:val="000000"/>
+          <w:kern w:val="0"/>
+          <w:sz w:val="18"/>
+          <w:szCs w:val="18"/>
+          <w14:ligatures w14:val="none"/>
+        </w:rPr>
+        <w:t>nnet()</w:t>
+      </w:r>
+      <w:r>
+        <w:rPr>
+          <w:rFonts w:ascii="Hack" w:eastAsia="宋体" w:hAnsi="Hack" w:cs="宋体"/>
+          <w:color w:val="000000"/>
+          <w:kern w:val="0"/>
+          <w:sz w:val="18"/>
+          <w:szCs w:val="18"/>
+          <w14:ligatures w14:val="none"/>
+        </w:rPr>
+        <w:t>函数构建神经网络模型</w:t>
+      </w:r>
+    </w:p>
+    <w:p>
+      <w:pPr>
+        <w:widowControl/>
+        <w:shd w:val="clear" w:color="auto" w:fill="F6F8FA"/>
+        <w:jc w:val="left"/>
+        <w:rPr>
+          <w:rFonts w:ascii="Hack" w:eastAsia="宋体" w:hAnsi="Hack" w:cs="宋体"/>
+          <w:color w:val="000000"/>
+          <w:kern w:val="0"/>
+          <w:sz w:val="18"/>
+          <w:szCs w:val="18"/>
+          <w14:ligatures w14:val="none"/>
+        </w:rPr>
+      </w:pPr>
+      <w:r>
+        <w:rPr>
+          <w:rFonts w:ascii="Hack" w:eastAsia="宋体" w:hAnsi="Hack" w:cs="宋体"/>
+          <w:color w:val="000000"/>
+          <w:kern w:val="0"/>
+          <w:sz w:val="18"/>
+          <w:szCs w:val="18"/>
+          <w14:ligatures w14:val="none"/>
+        </w:rPr>
+        <w:t>library(nnet)</w:t>
+      </w:r>
+    </w:p>
+    <w:p>
+      <w:pPr>
+        <w:widowControl/>
+        <w:shd w:val="clear" w:color="auto" w:fill="F6F8FA"/>
+        <w:jc w:val="left"/>
+        <w:rPr>
+          <w:rFonts w:ascii="Hack" w:eastAsia="宋体" w:hAnsi="Hack" w:cs="宋体"/>
+          <w:color w:val="000000"/>
+          <w:kern w:val="0"/>
+          <w:sz w:val="18"/>
+          <w:szCs w:val="18"/>
+          <w14:ligatures w14:val="none"/>
+        </w:rPr>
+      </w:pPr>
+      <w:r>
+        <w:rPr>
+          <w:rFonts w:ascii="Hack" w:eastAsia="宋体" w:hAnsi="Hack" w:cs="宋体"/>
+          <w:color w:val="000000"/>
+          <w:kern w:val="0"/>
+          <w:sz w:val="18"/>
+          <w:szCs w:val="18"/>
+          <w14:ligatures w14:val="none"/>
+        </w:rPr>
+        <w:t xml:space="preserve"># </w:t>
+      </w:r>
+      <w:r>
+        <w:rPr>
+          <w:rFonts w:ascii="Hack" w:eastAsia="宋体" w:hAnsi="Hack" w:cs="宋体"/>
+          <w:color w:val="000000"/>
+          <w:kern w:val="0"/>
+          <w:sz w:val="18"/>
+          <w:szCs w:val="18"/>
+          <w14:ligatures w14:val="none"/>
+        </w:rPr>
+        <w:t>将</w:t>
+      </w:r>
+      <w:r>
+        <w:rPr>
+          <w:rFonts w:ascii="Hack" w:eastAsia="宋体" w:hAnsi="Hack" w:cs="宋体"/>
+          <w:color w:val="000000"/>
+          <w:kern w:val="0"/>
+          <w:sz w:val="18"/>
+          <w:szCs w:val="18"/>
+          <w14:ligatures w14:val="none"/>
+        </w:rPr>
+        <w:t>quality_level</w:t>
+      </w:r>
+      <w:r>
+        <w:rPr>
+          <w:rFonts w:ascii="Hack" w:eastAsia="宋体" w:hAnsi="Hack" w:cs="宋体"/>
+          <w:color w:val="000000"/>
+          <w:kern w:val="0"/>
+          <w:sz w:val="18"/>
+          <w:szCs w:val="18"/>
+          <w14:ligatures w14:val="none"/>
+        </w:rPr>
+        <w:t>列中的</w:t>
+      </w:r>
+      <w:r>
+        <w:rPr>
+          <w:rFonts w:ascii="Hack" w:eastAsia="宋体" w:hAnsi="Hack" w:cs="宋体"/>
+          <w:color w:val="000000"/>
+          <w:kern w:val="0"/>
+          <w:sz w:val="18"/>
+          <w:szCs w:val="18"/>
+          <w14:ligatures w14:val="none"/>
+        </w:rPr>
+        <w:t>bad</w:t>
+      </w:r>
+      <w:r>
+        <w:rPr>
+          <w:rFonts w:ascii="Hack" w:eastAsia="宋体" w:hAnsi="Hack" w:cs="宋体"/>
+          <w:color w:val="000000"/>
+          <w:kern w:val="0"/>
+          <w:sz w:val="18"/>
+          <w:szCs w:val="18"/>
+          <w14:ligatures w14:val="none"/>
+        </w:rPr>
+        <w:t>和</w:t>
+      </w:r>
+      <w:r>
+        <w:rPr>
+          <w:rFonts w:ascii="Hack" w:eastAsia="宋体" w:hAnsi="Hack" w:cs="宋体"/>
+          <w:color w:val="000000"/>
+          <w:kern w:val="0"/>
+          <w:sz w:val="18"/>
+          <w:szCs w:val="18"/>
+          <w14:ligatures w14:val="none"/>
+        </w:rPr>
+        <w:t>good</w:t>
+      </w:r>
+      <w:r>
+        <w:rPr>
+          <w:rFonts w:ascii="Hack" w:eastAsia="宋体" w:hAnsi="Hack" w:cs="宋体"/>
+          <w:color w:val="000000"/>
+          <w:kern w:val="0"/>
+          <w:sz w:val="18"/>
+          <w:szCs w:val="18"/>
+          <w14:ligatures w14:val="none"/>
+        </w:rPr>
+        <w:t>转换为</w:t>
+      </w:r>
+      <w:r>
+        <w:rPr>
+          <w:rFonts w:ascii="Hack" w:eastAsia="宋体" w:hAnsi="Hack" w:cs="宋体"/>
+          <w:color w:val="000000"/>
+          <w:kern w:val="0"/>
+          <w:sz w:val="18"/>
+          <w:szCs w:val="18"/>
+          <w14:ligatures w14:val="none"/>
+        </w:rPr>
+        <w:t>0</w:t>
+      </w:r>
+      <w:r>
+        <w:rPr>
+          <w:rFonts w:ascii="Hack" w:eastAsia="宋体" w:hAnsi="Hack" w:cs="宋体"/>
+          <w:color w:val="000000"/>
+          <w:kern w:val="0"/>
+          <w:sz w:val="18"/>
+          <w:szCs w:val="18"/>
+          <w14:ligatures w14:val="none"/>
+        </w:rPr>
+        <w:t>和</w:t>
+      </w:r>
+      <w:r>
+        <w:rPr>
+          <w:rFonts w:ascii="Hack" w:eastAsia="宋体" w:hAnsi="Hack" w:cs="宋体"/>
+          <w:color w:val="000000"/>
+          <w:kern w:val="0"/>
+          <w:sz w:val="18"/>
+          <w:szCs w:val="18"/>
+          <w14:ligatures w14:val="none"/>
+        </w:rPr>
+        <w:t>1</w:t>
+      </w:r>
+    </w:p>
+    <w:p>
+      <w:pPr>
+        <w:widowControl/>
+        <w:shd w:val="clear" w:color="auto" w:fill="F6F8FA"/>
+        <w:jc w:val="left"/>
+        <w:rPr>
+          <w:rFonts w:ascii="Hack" w:eastAsia="宋体" w:hAnsi="Hack" w:cs="宋体"/>
+          <w:color w:val="000000"/>
+          <w:kern w:val="0"/>
+          <w:sz w:val="18"/>
+          <w:szCs w:val="18"/>
+          <w14:ligatures w14:val="none"/>
+        </w:rPr>
+      </w:pPr>
+      <w:r>
+        <w:rPr>
+          <w:rFonts w:ascii="Hack" w:eastAsia="宋体" w:hAnsi="Hack" w:cs="宋体"/>
+          <w:color w:val="000000"/>
+          <w:kern w:val="0"/>
+          <w:sz w:val="18"/>
+          <w:szCs w:val="18"/>
+          <w14:ligatures w14:val="none"/>
+        </w:rPr>
+        <w:t>train_data$quality_level &lt;- ifelse(train_data$quality_level == "bad", 0, 1)</w:t>
+      </w:r>
+    </w:p>
+    <w:p>
+      <w:pPr>
+        <w:widowControl/>
+        <w:shd w:val="clear" w:color="auto" w:fill="F6F8FA"/>
+        <w:jc w:val="left"/>
+        <w:rPr>
+          <w:rFonts w:ascii="Hack" w:eastAsia="宋体" w:hAnsi="Hack" w:cs="宋体"/>
+          <w:color w:val="000000"/>
+          <w:kern w:val="0"/>
+          <w:sz w:val="18"/>
+          <w:szCs w:val="18"/>
+          <w14:ligatures w14:val="none"/>
+        </w:rPr>
+      </w:pPr>
+      <w:r>
+        <w:rPr>
+          <w:rFonts w:ascii="Hack" w:eastAsia="宋体" w:hAnsi="Hack" w:cs="宋体"/>
+          <w:color w:val="000000"/>
+          <w:kern w:val="0"/>
+          <w:sz w:val="18"/>
+          <w:szCs w:val="18"/>
+          <w14:ligatures w14:val="none"/>
+        </w:rPr>
+        <w:t>test_data$quality_level &lt;- ifelse(test_data$quality_level == "bad", 0, 1)</w:t>
+      </w:r>
+    </w:p>
+    <w:p>
+      <w:pPr>
+        <w:widowControl/>
+        <w:shd w:val="clear" w:color="auto" w:fill="F6F8FA"/>
+        <w:jc w:val="left"/>
+        <w:rPr>
+          <w:rFonts w:ascii="Hack" w:eastAsia="宋体" w:hAnsi="Hack" w:cs="宋体"/>
+          <w:color w:val="000000"/>
+          <w:kern w:val="0"/>
+          <w:sz w:val="18"/>
+          <w:szCs w:val="18"/>
+          <w14:ligatures w14:val="none"/>
+        </w:rPr>
+      </w:pPr>
+    </w:p>
+    <w:p>
+      <w:pPr>
+        <w:widowControl/>
+        <w:shd w:val="clear" w:color="auto" w:fill="F6F8FA"/>
+        <w:jc w:val="left"/>
+        <w:rPr>
+          <w:rFonts w:ascii="Hack" w:eastAsia="宋体" w:hAnsi="Hack" w:cs="宋体"/>
+          <w:color w:val="000000"/>
+          <w:kern w:val="0"/>
+          <w:sz w:val="18"/>
+          <w:szCs w:val="18"/>
+          <w14:ligatures w14:val="none"/>
+        </w:rPr>
+      </w:pPr>
+      <w:r>
+        <w:rPr>
+          <w:rFonts w:ascii="Hack" w:eastAsia="宋体" w:hAnsi="Hack" w:cs="宋体"/>
+          <w:color w:val="000000"/>
+          <w:kern w:val="0"/>
+          <w:sz w:val="18"/>
+          <w:szCs w:val="18"/>
+          <w14:ligatures w14:val="none"/>
+        </w:rPr>
+        <w:t>model &lt;- nnet(quality_level ~ ., data=train_data, size=2,MaxNWts=7000)</w:t>
+      </w:r>
+      <w:r>
         <w:rPr>
           <w:b/>
           <w:bCs/>
         </w:rPr>
-      </w:pPr>
-      <w:r>
+        <w:br/>
+        <w:t>(6)在测试集上计算模型的测试错误率。</w:t>
+      </w:r>
+    </w:p>
+    <w:p>
+      <w:pPr>
+        <w:widowControl/>
+        <w:shd w:val="clear" w:color="auto" w:fill="F6F8FA"/>
+        <w:jc w:val="left"/>
+        <w:rPr>
+          <w:rFonts w:ascii="Hack" w:eastAsia="宋体" w:hAnsi="Hack" w:cs="宋体"/>
+          <w:color w:val="000000"/>
+          <w:kern w:val="0"/>
+          <w:sz w:val="18"/>
+          <w:szCs w:val="18"/>
+          <w14:ligatures w14:val="none"/>
+        </w:rPr>
+      </w:pPr>
+      <w:r>
+        <w:rPr>
+          <w:rFonts w:ascii="Hack" w:eastAsia="宋体" w:hAnsi="Hack" w:cs="宋体"/>
+          <w:color w:val="000000"/>
+          <w:kern w:val="0"/>
+          <w:sz w:val="18"/>
+          <w:szCs w:val="18"/>
+          <w14:ligatures w14:val="none"/>
+        </w:rPr>
+        <w:t xml:space="preserve"># (6) </w:t>
+      </w:r>
+      <w:r>
+        <w:rPr>
+          <w:rFonts w:ascii="Hack" w:eastAsia="宋体" w:hAnsi="Hack" w:cs="宋体"/>
+          <w:color w:val="000000"/>
+          <w:kern w:val="0"/>
+          <w:sz w:val="18"/>
+          <w:szCs w:val="18"/>
+          <w14:ligatures w14:val="none"/>
+        </w:rPr>
+        <w:t>在测试集上计算模型的测试错误率</w:t>
+      </w:r>
+    </w:p>
+    <w:p>
+      <w:pPr>
+        <w:widowControl/>
+        <w:shd w:val="clear" w:color="auto" w:fill="F6F8FA"/>
+        <w:jc w:val="left"/>
+        <w:rPr>
+          <w:rFonts w:ascii="Hack" w:eastAsia="宋体" w:hAnsi="Hack" w:cs="宋体"/>
+          <w:color w:val="000000"/>
+          <w:kern w:val="0"/>
+          <w:sz w:val="18"/>
+          <w:szCs w:val="18"/>
+          <w14:ligatures w14:val="none"/>
+        </w:rPr>
+      </w:pPr>
+      <w:r>
+        <w:rPr>
+          <w:rFonts w:ascii="Hack" w:eastAsia="宋体" w:hAnsi="Hack" w:cs="宋体"/>
+          <w:color w:val="000000"/>
+          <w:kern w:val="0"/>
+          <w:sz w:val="18"/>
+          <w:szCs w:val="18"/>
+          <w14:ligatures w14:val="none"/>
+        </w:rPr>
+        <w:t>predicted_labels &lt;- predict(model, newdata=test_data)</w:t>
+      </w:r>
+    </w:p>
+    <w:p>
+      <w:pPr>
+        <w:widowControl/>
+        <w:shd w:val="clear" w:color="auto" w:fill="F6F8FA"/>
+        <w:jc w:val="left"/>
+        <w:rPr>
+          <w:rFonts w:ascii="Hack" w:eastAsia="宋体" w:hAnsi="Hack" w:cs="宋体"/>
+          <w:color w:val="000000"/>
+          <w:kern w:val="0"/>
+          <w:sz w:val="18"/>
+          <w:szCs w:val="18"/>
+          <w14:ligatures w14:val="none"/>
+        </w:rPr>
+      </w:pPr>
+      <w:r>
+        <w:rPr>
+          <w:rFonts w:ascii="Hack" w:eastAsia="宋体" w:hAnsi="Hack" w:cs="宋体"/>
+          <w:color w:val="000000"/>
+          <w:kern w:val="0"/>
+          <w:sz w:val="18"/>
+          <w:szCs w:val="18"/>
+          <w14:ligatures w14:val="none"/>
+        </w:rPr>
+        <w:t>predicted_nnet &lt;- ifelse(predicted_labels&gt;=0.5, 1, 0)</w:t>
+      </w:r>
+    </w:p>
+    <w:p>
+      <w:pPr>
+        <w:widowControl/>
+        <w:shd w:val="clear" w:color="auto" w:fill="F6F8FA"/>
+        <w:jc w:val="left"/>
+        <w:rPr>
+          <w:rFonts w:ascii="Hack" w:eastAsia="宋体" w:hAnsi="Hack" w:cs="宋体"/>
+          <w:color w:val="000000"/>
+          <w:kern w:val="0"/>
+          <w:sz w:val="18"/>
+          <w:szCs w:val="18"/>
+          <w14:ligatures w14:val="none"/>
+        </w:rPr>
+      </w:pPr>
+      <w:r>
+        <w:rPr>
+          <w:rFonts w:ascii="Hack" w:eastAsia="宋体" w:hAnsi="Hack" w:cs="宋体"/>
+          <w:color w:val="000000"/>
+          <w:kern w:val="0"/>
+          <w:sz w:val="18"/>
+          <w:szCs w:val="18"/>
+          <w14:ligatures w14:val="none"/>
+        </w:rPr>
+        <w:t>error_rate &lt;- mean(predicted_nnet != test_data$quality_level)</w:t>
+      </w:r>
+    </w:p>
+    <w:p>
+      <w:pPr>
+        <w:widowControl/>
+        <w:shd w:val="clear" w:color="auto" w:fill="F6F8FA"/>
+        <w:jc w:val="left"/>
+        <w:rPr>
+          <w:rFonts w:ascii="宋体" w:eastAsia="宋体" w:hAnsi="宋体" w:cs="宋体"/>
+          <w:kern w:val="0"/>
+          <w:sz w:val="24"/>
+          <w:szCs w:val="24"/>
+          <w14:ligatures w14:val="none"/>
+        </w:rPr>
+      </w:pPr>
+      <w:r>
+        <w:rPr>
+          <w:rFonts w:ascii="Hack" w:eastAsia="宋体" w:hAnsi="Hack" w:cs="宋体"/>
+          <w:color w:val="000000"/>
+          <w:kern w:val="0"/>
+          <w:sz w:val="18"/>
+          <w:szCs w:val="18"/>
+          <w14:ligatures w14:val="none"/>
+        </w:rPr>
+        <w:t>cat("</w:t>
+      </w:r>
+      <w:r>
+        <w:rPr>
+          <w:rFonts w:ascii="Hack" w:eastAsia="宋体" w:hAnsi="Hack" w:cs="宋体"/>
+          <w:color w:val="000000"/>
+          <w:kern w:val="0"/>
+          <w:sz w:val="18"/>
+          <w:szCs w:val="18"/>
+          <w14:ligatures w14:val="none"/>
+        </w:rPr>
+        <w:t>测试错误率</w:t>
+      </w:r>
+      <w:r>
+        <w:rPr>
+          <w:rFonts w:ascii="Hack" w:eastAsia="宋体" w:hAnsi="Hack" w:cs="宋体"/>
+          <w:color w:val="000000"/>
+          <w:kern w:val="0"/>
+          <w:sz w:val="18"/>
+          <w:szCs w:val="18"/>
+          <w14:ligatures w14:val="none"/>
+        </w:rPr>
+        <w:t>:", error_rate, "\n")</w:t>
+      </w:r>
+    </w:p>
+    <w:p>
+      <w:r>
+        <w:rPr>
+          <w:rFonts w:hint="eastAsia"/>
+        </w:rPr>
+        <w:t>输出结果：</w:t>
+      </w:r>
+    </w:p>
+    <w:p>
+      <w:pPr>
+        <w:widowControl/>
+        <w:shd w:val="clear" w:color="auto" w:fill="F6F8FA"/>
+        <w:jc w:val="left"/>
+        <w:rPr>
+          <w:rFonts w:ascii="Hack" w:eastAsia="宋体" w:hAnsi="Hack" w:cs="宋体"/>
+          <w:color w:val="000000"/>
+          <w:kern w:val="0"/>
+          <w:sz w:val="18"/>
+          <w:szCs w:val="18"/>
+          <w14:ligatures w14:val="none"/>
+        </w:rPr>
+      </w:pPr>
+      <w:r>
+        <w:rPr>
+          <w:rFonts w:ascii="Hack" w:eastAsia="宋体" w:hAnsi="Hack" w:cs="宋体"/>
+          <w:color w:val="000000"/>
+          <w:kern w:val="0"/>
+          <w:sz w:val="18"/>
+          <w:szCs w:val="18"/>
+          <w14:ligatures w14:val="none"/>
+        </w:rPr>
+        <w:t>&gt; cat("</w:t>
+      </w:r>
+      <w:r>
+        <w:rPr>
+          <w:rFonts w:ascii="Hack" w:eastAsia="宋体" w:hAnsi="Hack" w:cs="宋体"/>
+          <w:color w:val="000000"/>
+          <w:kern w:val="0"/>
+          <w:sz w:val="18"/>
+          <w:szCs w:val="18"/>
+          <w14:ligatures w14:val="none"/>
+        </w:rPr>
+        <w:t>测试错误率</w:t>
+      </w:r>
+      <w:r>
+        <w:rPr>
+          <w:rFonts w:ascii="Hack" w:eastAsia="宋体" w:hAnsi="Hack" w:cs="宋体"/>
+          <w:color w:val="000000"/>
+          <w:kern w:val="0"/>
+          <w:sz w:val="18"/>
+          <w:szCs w:val="18"/>
+          <w14:ligatures w14:val="none"/>
+        </w:rPr>
+        <w:t>:", error_rate, "\n")</w:t>
+      </w:r>
+    </w:p>
+    <w:p>
+      <w:pPr>
+        <w:widowControl/>
+        <w:shd w:val="clear" w:color="auto" w:fill="F6F8FA"/>
+        <w:jc w:val="left"/>
+        <w:rPr>
+          <w:rFonts w:ascii="宋体" w:eastAsia="宋体" w:hAnsi="宋体" w:cs="宋体"/>
+          <w:kern w:val="0"/>
+          <w:sz w:val="24"/>
+          <w:szCs w:val="24"/>
+          <w14:ligatures w14:val="none"/>
+        </w:rPr>
+      </w:pPr>
+      <w:r>
+        <w:rPr>
+          <w:rFonts w:ascii="Hack" w:eastAsia="宋体" w:hAnsi="Hack" w:cs="宋体"/>
+          <w:color w:val="000000"/>
+          <w:kern w:val="0"/>
+          <w:sz w:val="18"/>
+          <w:szCs w:val="18"/>
+          <w14:ligatures w14:val="none"/>
+        </w:rPr>
+        <w:lastRenderedPageBreak/>
+        <w:t>测试错误率</w:t>
+      </w:r>
+      <w:r>
+        <w:rPr>
+          <w:rFonts w:ascii="Hack" w:eastAsia="宋体" w:hAnsi="Hack" w:cs="宋体"/>
+          <w:color w:val="000000"/>
+          <w:kern w:val="0"/>
+          <w:sz w:val="18"/>
+          <w:szCs w:val="18"/>
+          <w14:ligatures w14:val="none"/>
+        </w:rPr>
+        <w:t xml:space="preserve">: 0.2145833 </w:t>
+      </w:r>
+    </w:p>
+    <w:p>
+      <w:r>
+        <w:rPr>
+          <w:rFonts w:hint="eastAsia"/>
+        </w:rPr>
+        <w:t>可见当隐藏层节点数为2时，测试错误率为0</w:t>
+      </w:r>
+      <w:r>
+        <w:t>.215</w:t>
+      </w:r>
+    </w:p>
+    <w:p>
+      <w:pPr>
         <w:rPr>
           <w:b/>
           <w:bCs/>
         </w:rPr>
-        <w:br/>
-        <w:t>(6)在测试集上计算模型的测试错误率。</w:t>
-      </w:r>
+      </w:pPr>
       <w:r>
         <w:rPr>
           <w:b/>
@@ -25759,27 +26328,556 @@
     </w:p>
     <w:p>
       <w:pPr>
-        <w:rPr>
-          <w:b/>
-          <w:bCs/>
-        </w:rPr>
-      </w:pPr>
-    </w:p>
-    <w:p>
-      <w:pPr>
-        <w:rPr>
-          <w:b/>
-          <w:bCs/>
-        </w:rPr>
-      </w:pPr>
-    </w:p>
-    <w:p>
-      <w:pPr>
-        <w:rPr>
-          <w:b/>
-          <w:bCs/>
-        </w:rPr>
-      </w:pPr>
+        <w:widowControl/>
+        <w:shd w:val="clear" w:color="auto" w:fill="F6F8FA"/>
+        <w:jc w:val="left"/>
+        <w:rPr>
+          <w:rFonts w:ascii="Hack" w:eastAsia="宋体" w:hAnsi="Hack" w:cs="宋体"/>
+          <w:color w:val="000000"/>
+          <w:kern w:val="0"/>
+          <w:sz w:val="18"/>
+          <w:szCs w:val="18"/>
+          <w14:ligatures w14:val="none"/>
+        </w:rPr>
+      </w:pPr>
+      <w:r>
+        <w:rPr>
+          <w:rFonts w:ascii="Hack" w:eastAsia="宋体" w:hAnsi="Hack" w:cs="宋体"/>
+          <w:color w:val="000000"/>
+          <w:kern w:val="0"/>
+          <w:sz w:val="18"/>
+          <w:szCs w:val="18"/>
+          <w14:ligatures w14:val="none"/>
+        </w:rPr>
+        <w:t xml:space="preserve"># (7) </w:t>
+      </w:r>
+      <w:r>
+        <w:rPr>
+          <w:rFonts w:ascii="Hack" w:eastAsia="宋体" w:hAnsi="Hack" w:cs="宋体"/>
+          <w:color w:val="000000"/>
+          <w:kern w:val="0"/>
+          <w:sz w:val="18"/>
+          <w:szCs w:val="18"/>
+          <w14:ligatures w14:val="none"/>
+        </w:rPr>
+        <w:t>选取不同的隐层神经元个数构造神经网络模型，选择测试错误率最低的模型</w:t>
+      </w:r>
+    </w:p>
+    <w:p>
+      <w:pPr>
+        <w:widowControl/>
+        <w:shd w:val="clear" w:color="auto" w:fill="F6F8FA"/>
+        <w:jc w:val="left"/>
+        <w:rPr>
+          <w:rFonts w:ascii="Hack" w:eastAsia="宋体" w:hAnsi="Hack" w:cs="宋体"/>
+          <w:color w:val="000000"/>
+          <w:kern w:val="0"/>
+          <w:sz w:val="18"/>
+          <w:szCs w:val="18"/>
+          <w14:ligatures w14:val="none"/>
+        </w:rPr>
+      </w:pPr>
+      <w:r>
+        <w:rPr>
+          <w:rFonts w:ascii="Hack" w:eastAsia="宋体" w:hAnsi="Hack" w:cs="宋体"/>
+          <w:color w:val="000000"/>
+          <w:kern w:val="0"/>
+          <w:sz w:val="18"/>
+          <w:szCs w:val="18"/>
+          <w14:ligatures w14:val="none"/>
+        </w:rPr>
+        <w:t>error_rates &lt;- c()</w:t>
+      </w:r>
+    </w:p>
+    <w:p>
+      <w:pPr>
+        <w:widowControl/>
+        <w:shd w:val="clear" w:color="auto" w:fill="F6F8FA"/>
+        <w:jc w:val="left"/>
+        <w:rPr>
+          <w:rFonts w:ascii="Hack" w:eastAsia="宋体" w:hAnsi="Hack" w:cs="宋体"/>
+          <w:color w:val="000000"/>
+          <w:kern w:val="0"/>
+          <w:sz w:val="18"/>
+          <w:szCs w:val="18"/>
+          <w14:ligatures w14:val="none"/>
+        </w:rPr>
+      </w:pPr>
+      <w:r>
+        <w:rPr>
+          <w:rFonts w:ascii="Hack" w:eastAsia="宋体" w:hAnsi="Hack" w:cs="宋体"/>
+          <w:color w:val="000000"/>
+          <w:kern w:val="0"/>
+          <w:sz w:val="18"/>
+          <w:szCs w:val="18"/>
+          <w14:ligatures w14:val="none"/>
+        </w:rPr>
+        <w:t>for (size in 1:10) {</w:t>
+      </w:r>
+    </w:p>
+    <w:p>
+      <w:pPr>
+        <w:widowControl/>
+        <w:shd w:val="clear" w:color="auto" w:fill="F6F8FA"/>
+        <w:jc w:val="left"/>
+        <w:rPr>
+          <w:rFonts w:ascii="Hack" w:eastAsia="宋体" w:hAnsi="Hack" w:cs="宋体"/>
+          <w:color w:val="000000"/>
+          <w:kern w:val="0"/>
+          <w:sz w:val="18"/>
+          <w:szCs w:val="18"/>
+          <w14:ligatures w14:val="none"/>
+        </w:rPr>
+      </w:pPr>
+      <w:r>
+        <w:rPr>
+          <w:rFonts w:ascii="Hack" w:eastAsia="宋体" w:hAnsi="Hack" w:cs="宋体"/>
+          <w:color w:val="000000"/>
+          <w:kern w:val="0"/>
+          <w:sz w:val="18"/>
+          <w:szCs w:val="18"/>
+          <w14:ligatures w14:val="none"/>
+        </w:rPr>
+        <w:t xml:space="preserve">  model &lt;- nnet(quality_level ~ ., data=train_data, size=size)</w:t>
+      </w:r>
+    </w:p>
+    <w:p>
+      <w:pPr>
+        <w:widowControl/>
+        <w:shd w:val="clear" w:color="auto" w:fill="F6F8FA"/>
+        <w:jc w:val="left"/>
+        <w:rPr>
+          <w:rFonts w:ascii="Hack" w:eastAsia="宋体" w:hAnsi="Hack" w:cs="宋体"/>
+          <w:color w:val="000000"/>
+          <w:kern w:val="0"/>
+          <w:sz w:val="18"/>
+          <w:szCs w:val="18"/>
+          <w14:ligatures w14:val="none"/>
+        </w:rPr>
+      </w:pPr>
+      <w:r>
+        <w:rPr>
+          <w:rFonts w:ascii="Hack" w:eastAsia="宋体" w:hAnsi="Hack" w:cs="宋体"/>
+          <w:color w:val="000000"/>
+          <w:kern w:val="0"/>
+          <w:sz w:val="18"/>
+          <w:szCs w:val="18"/>
+          <w14:ligatures w14:val="none"/>
+        </w:rPr>
+        <w:t xml:space="preserve">  predicted_labels &lt;- predict(model, newdata=test_data)</w:t>
+      </w:r>
+    </w:p>
+    <w:p>
+      <w:pPr>
+        <w:widowControl/>
+        <w:shd w:val="clear" w:color="auto" w:fill="F6F8FA"/>
+        <w:jc w:val="left"/>
+        <w:rPr>
+          <w:rFonts w:ascii="Hack" w:eastAsia="宋体" w:hAnsi="Hack" w:cs="宋体"/>
+          <w:color w:val="000000"/>
+          <w:kern w:val="0"/>
+          <w:sz w:val="18"/>
+          <w:szCs w:val="18"/>
+          <w14:ligatures w14:val="none"/>
+        </w:rPr>
+      </w:pPr>
+      <w:r>
+        <w:rPr>
+          <w:rFonts w:ascii="Hack" w:eastAsia="宋体" w:hAnsi="Hack" w:cs="宋体"/>
+          <w:color w:val="000000"/>
+          <w:kern w:val="0"/>
+          <w:sz w:val="18"/>
+          <w:szCs w:val="18"/>
+          <w14:ligatures w14:val="none"/>
+        </w:rPr>
+        <w:t xml:space="preserve">  predicted_nnet &lt;- ifelse(predicted_labels&gt;=0.5, 1, 0)</w:t>
+      </w:r>
+    </w:p>
+    <w:p>
+      <w:pPr>
+        <w:widowControl/>
+        <w:shd w:val="clear" w:color="auto" w:fill="F6F8FA"/>
+        <w:jc w:val="left"/>
+        <w:rPr>
+          <w:rFonts w:ascii="Hack" w:eastAsia="宋体" w:hAnsi="Hack" w:cs="宋体"/>
+          <w:color w:val="000000"/>
+          <w:kern w:val="0"/>
+          <w:sz w:val="18"/>
+          <w:szCs w:val="18"/>
+          <w14:ligatures w14:val="none"/>
+        </w:rPr>
+      </w:pPr>
+      <w:r>
+        <w:rPr>
+          <w:rFonts w:ascii="Hack" w:eastAsia="宋体" w:hAnsi="Hack" w:cs="宋体"/>
+          <w:color w:val="000000"/>
+          <w:kern w:val="0"/>
+          <w:sz w:val="18"/>
+          <w:szCs w:val="18"/>
+          <w14:ligatures w14:val="none"/>
+        </w:rPr>
+        <w:t xml:space="preserve">  error_rate &lt;- mean(predicted_nnet != test_data$quality_level)</w:t>
+      </w:r>
+    </w:p>
+    <w:p>
+      <w:pPr>
+        <w:widowControl/>
+        <w:shd w:val="clear" w:color="auto" w:fill="F6F8FA"/>
+        <w:jc w:val="left"/>
+        <w:rPr>
+          <w:rFonts w:ascii="Hack" w:eastAsia="宋体" w:hAnsi="Hack" w:cs="宋体"/>
+          <w:color w:val="000000"/>
+          <w:kern w:val="0"/>
+          <w:sz w:val="18"/>
+          <w:szCs w:val="18"/>
+          <w14:ligatures w14:val="none"/>
+        </w:rPr>
+      </w:pPr>
+      <w:r>
+        <w:rPr>
+          <w:rFonts w:ascii="Hack" w:eastAsia="宋体" w:hAnsi="Hack" w:cs="宋体"/>
+          <w:color w:val="000000"/>
+          <w:kern w:val="0"/>
+          <w:sz w:val="18"/>
+          <w:szCs w:val="18"/>
+          <w14:ligatures w14:val="none"/>
+        </w:rPr>
+        <w:t xml:space="preserve">  error_rates &lt;- c(error_rates, error_rate)</w:t>
+      </w:r>
+    </w:p>
+    <w:p>
+      <w:pPr>
+        <w:widowControl/>
+        <w:shd w:val="clear" w:color="auto" w:fill="F6F8FA"/>
+        <w:jc w:val="left"/>
+        <w:rPr>
+          <w:rFonts w:ascii="Hack" w:eastAsia="宋体" w:hAnsi="Hack" w:cs="宋体"/>
+          <w:color w:val="000000"/>
+          <w:kern w:val="0"/>
+          <w:sz w:val="18"/>
+          <w:szCs w:val="18"/>
+          <w14:ligatures w14:val="none"/>
+        </w:rPr>
+      </w:pPr>
+      <w:r>
+        <w:rPr>
+          <w:rFonts w:ascii="Hack" w:eastAsia="宋体" w:hAnsi="Hack" w:cs="宋体"/>
+          <w:color w:val="000000"/>
+          <w:kern w:val="0"/>
+          <w:sz w:val="18"/>
+          <w:szCs w:val="18"/>
+          <w14:ligatures w14:val="none"/>
+        </w:rPr>
+        <w:t>}</w:t>
+      </w:r>
+    </w:p>
+    <w:p>
+      <w:pPr>
+        <w:widowControl/>
+        <w:shd w:val="clear" w:color="auto" w:fill="F6F8FA"/>
+        <w:jc w:val="left"/>
+        <w:rPr>
+          <w:rFonts w:ascii="Hack" w:eastAsia="宋体" w:hAnsi="Hack" w:cs="宋体"/>
+          <w:color w:val="000000"/>
+          <w:kern w:val="0"/>
+          <w:sz w:val="18"/>
+          <w:szCs w:val="18"/>
+          <w14:ligatures w14:val="none"/>
+        </w:rPr>
+      </w:pPr>
+      <w:r>
+        <w:rPr>
+          <w:rFonts w:ascii="Hack" w:eastAsia="宋体" w:hAnsi="Hack" w:cs="宋体"/>
+          <w:color w:val="000000"/>
+          <w:kern w:val="0"/>
+          <w:sz w:val="18"/>
+          <w:szCs w:val="18"/>
+          <w14:ligatures w14:val="none"/>
+        </w:rPr>
+        <w:t>error_rates</w:t>
+      </w:r>
+    </w:p>
+    <w:p>
+      <w:pPr>
+        <w:widowControl/>
+        <w:shd w:val="clear" w:color="auto" w:fill="F6F8FA"/>
+        <w:jc w:val="left"/>
+        <w:rPr>
+          <w:rFonts w:ascii="Hack" w:eastAsia="宋体" w:hAnsi="Hack" w:cs="宋体"/>
+          <w:color w:val="000000"/>
+          <w:kern w:val="0"/>
+          <w:sz w:val="18"/>
+          <w:szCs w:val="18"/>
+          <w14:ligatures w14:val="none"/>
+        </w:rPr>
+      </w:pPr>
+      <w:r>
+        <w:rPr>
+          <w:rFonts w:ascii="Hack" w:eastAsia="宋体" w:hAnsi="Hack" w:cs="宋体"/>
+          <w:color w:val="000000"/>
+          <w:kern w:val="0"/>
+          <w:sz w:val="18"/>
+          <w:szCs w:val="18"/>
+          <w14:ligatures w14:val="none"/>
+        </w:rPr>
+        <w:t>best_model_size &lt;- which.min(error_rates)</w:t>
+      </w:r>
+    </w:p>
+    <w:p>
+      <w:pPr>
+        <w:widowControl/>
+        <w:shd w:val="clear" w:color="auto" w:fill="F6F8FA"/>
+        <w:jc w:val="left"/>
+        <w:rPr>
+          <w:rFonts w:ascii="宋体" w:eastAsia="宋体" w:hAnsi="宋体" w:cs="宋体"/>
+          <w:kern w:val="0"/>
+          <w:sz w:val="24"/>
+          <w:szCs w:val="24"/>
+          <w14:ligatures w14:val="none"/>
+        </w:rPr>
+      </w:pPr>
+      <w:r>
+        <w:rPr>
+          <w:rFonts w:ascii="Hack" w:eastAsia="宋体" w:hAnsi="Hack" w:cs="宋体"/>
+          <w:color w:val="000000"/>
+          <w:kern w:val="0"/>
+          <w:sz w:val="18"/>
+          <w:szCs w:val="18"/>
+          <w14:ligatures w14:val="none"/>
+        </w:rPr>
+        <w:t>cat("</w:t>
+      </w:r>
+      <w:r>
+        <w:rPr>
+          <w:rFonts w:ascii="Hack" w:eastAsia="宋体" w:hAnsi="Hack" w:cs="宋体"/>
+          <w:color w:val="000000"/>
+          <w:kern w:val="0"/>
+          <w:sz w:val="18"/>
+          <w:szCs w:val="18"/>
+          <w14:ligatures w14:val="none"/>
+        </w:rPr>
+        <w:t>最佳模型的隐层神经元个数</w:t>
+      </w:r>
+      <w:r>
+        <w:rPr>
+          <w:rFonts w:ascii="Hack" w:eastAsia="宋体" w:hAnsi="Hack" w:cs="宋体"/>
+          <w:color w:val="000000"/>
+          <w:kern w:val="0"/>
+          <w:sz w:val="18"/>
+          <w:szCs w:val="18"/>
+          <w14:ligatures w14:val="none"/>
+        </w:rPr>
+        <w:t>:", best_model_size, "\n")</w:t>
+      </w:r>
+    </w:p>
+    <w:p>
+      <w:r>
+        <w:rPr>
+          <w:rFonts w:hint="eastAsia"/>
+        </w:rPr>
+        <w:t>输出：</w:t>
+      </w:r>
+    </w:p>
+    <w:p>
+      <w:pPr>
+        <w:widowControl/>
+        <w:shd w:val="clear" w:color="auto" w:fill="F6F8FA"/>
+        <w:jc w:val="left"/>
+        <w:rPr>
+          <w:rFonts w:ascii="Hack" w:eastAsia="宋体" w:hAnsi="Hack" w:cs="宋体"/>
+          <w:color w:val="000000"/>
+          <w:kern w:val="0"/>
+          <w:sz w:val="18"/>
+          <w:szCs w:val="18"/>
+          <w14:ligatures w14:val="none"/>
+        </w:rPr>
+      </w:pPr>
+      <w:r>
+        <w:rPr>
+          <w:rFonts w:ascii="Hack" w:eastAsia="宋体" w:hAnsi="Hack" w:cs="宋体"/>
+          <w:color w:val="000000"/>
+          <w:kern w:val="0"/>
+          <w:sz w:val="18"/>
+          <w:szCs w:val="18"/>
+          <w14:ligatures w14:val="none"/>
+        </w:rPr>
+        <w:t>&gt; error_rates</w:t>
+      </w:r>
+    </w:p>
+    <w:p>
+      <w:pPr>
+        <w:widowControl/>
+        <w:shd w:val="clear" w:color="auto" w:fill="F6F8FA"/>
+        <w:jc w:val="left"/>
+        <w:rPr>
+          <w:rFonts w:ascii="Hack" w:eastAsia="宋体" w:hAnsi="Hack" w:cs="宋体"/>
+          <w:color w:val="000000"/>
+          <w:kern w:val="0"/>
+          <w:sz w:val="18"/>
+          <w:szCs w:val="18"/>
+          <w14:ligatures w14:val="none"/>
+        </w:rPr>
+      </w:pPr>
+      <w:r>
+        <w:rPr>
+          <w:rFonts w:ascii="Hack" w:eastAsia="宋体" w:hAnsi="Hack" w:cs="宋体"/>
+          <w:color w:val="000000"/>
+          <w:kern w:val="0"/>
+          <w:sz w:val="18"/>
+          <w:szCs w:val="18"/>
+          <w14:ligatures w14:val="none"/>
+        </w:rPr>
+        <w:t xml:space="preserve"> [1] 0.2270833 0.2687500 0.2604167 0.2375000 0.2437500</w:t>
+      </w:r>
+    </w:p>
+    <w:p>
+      <w:pPr>
+        <w:widowControl/>
+        <w:shd w:val="clear" w:color="auto" w:fill="F6F8FA"/>
+        <w:jc w:val="left"/>
+        <w:rPr>
+          <w:rFonts w:ascii="Hack" w:eastAsia="宋体" w:hAnsi="Hack" w:cs="宋体"/>
+          <w:color w:val="000000"/>
+          <w:kern w:val="0"/>
+          <w:sz w:val="18"/>
+          <w:szCs w:val="18"/>
+          <w14:ligatures w14:val="none"/>
+        </w:rPr>
+      </w:pPr>
+      <w:r>
+        <w:rPr>
+          <w:rFonts w:ascii="Hack" w:eastAsia="宋体" w:hAnsi="Hack" w:cs="宋体"/>
+          <w:color w:val="000000"/>
+          <w:kern w:val="0"/>
+          <w:sz w:val="18"/>
+          <w:szCs w:val="18"/>
+          <w14:ligatures w14:val="none"/>
+        </w:rPr>
+        <w:t xml:space="preserve"> [6] 0.2729167 0.2875000 0.2812500 0.2291667 0.2604167</w:t>
+      </w:r>
+    </w:p>
+    <w:p>
+      <w:pPr>
+        <w:widowControl/>
+        <w:shd w:val="clear" w:color="auto" w:fill="F6F8FA"/>
+        <w:jc w:val="left"/>
+        <w:rPr>
+          <w:rFonts w:ascii="Hack" w:eastAsia="宋体" w:hAnsi="Hack" w:cs="宋体"/>
+          <w:color w:val="000000"/>
+          <w:kern w:val="0"/>
+          <w:sz w:val="18"/>
+          <w:szCs w:val="18"/>
+          <w14:ligatures w14:val="none"/>
+        </w:rPr>
+      </w:pPr>
+      <w:r>
+        <w:rPr>
+          <w:rFonts w:ascii="Hack" w:eastAsia="宋体" w:hAnsi="Hack" w:cs="宋体"/>
+          <w:color w:val="000000"/>
+          <w:kern w:val="0"/>
+          <w:sz w:val="18"/>
+          <w:szCs w:val="18"/>
+          <w14:ligatures w14:val="none"/>
+        </w:rPr>
+        <w:t>&gt; best_model_size &lt;- which.min(error_rates)</w:t>
+      </w:r>
+    </w:p>
+    <w:p>
+      <w:pPr>
+        <w:widowControl/>
+        <w:shd w:val="clear" w:color="auto" w:fill="F6F8FA"/>
+        <w:jc w:val="left"/>
+        <w:rPr>
+          <w:rFonts w:ascii="Hack" w:eastAsia="宋体" w:hAnsi="Hack" w:cs="宋体"/>
+          <w:color w:val="000000"/>
+          <w:kern w:val="0"/>
+          <w:sz w:val="18"/>
+          <w:szCs w:val="18"/>
+          <w14:ligatures w14:val="none"/>
+        </w:rPr>
+      </w:pPr>
+      <w:r>
+        <w:rPr>
+          <w:rFonts w:ascii="Hack" w:eastAsia="宋体" w:hAnsi="Hack" w:cs="宋体"/>
+          <w:color w:val="000000"/>
+          <w:kern w:val="0"/>
+          <w:sz w:val="18"/>
+          <w:szCs w:val="18"/>
+          <w14:ligatures w14:val="none"/>
+        </w:rPr>
+        <w:t>&gt; cat("</w:t>
+      </w:r>
+      <w:r>
+        <w:rPr>
+          <w:rFonts w:ascii="Hack" w:eastAsia="宋体" w:hAnsi="Hack" w:cs="宋体"/>
+          <w:color w:val="000000"/>
+          <w:kern w:val="0"/>
+          <w:sz w:val="18"/>
+          <w:szCs w:val="18"/>
+          <w14:ligatures w14:val="none"/>
+        </w:rPr>
+        <w:t>最佳模型的隐层神经元个数</w:t>
+      </w:r>
+      <w:r>
+        <w:rPr>
+          <w:rFonts w:ascii="Hack" w:eastAsia="宋体" w:hAnsi="Hack" w:cs="宋体"/>
+          <w:color w:val="000000"/>
+          <w:kern w:val="0"/>
+          <w:sz w:val="18"/>
+          <w:szCs w:val="18"/>
+          <w14:ligatures w14:val="none"/>
+        </w:rPr>
+        <w:t>:", best_model_size, "\n")</w:t>
+      </w:r>
+    </w:p>
+    <w:p>
+      <w:pPr>
+        <w:widowControl/>
+        <w:shd w:val="clear" w:color="auto" w:fill="F6F8FA"/>
+        <w:jc w:val="left"/>
+        <w:rPr>
+          <w:rFonts w:ascii="宋体" w:eastAsia="宋体" w:hAnsi="宋体" w:cs="宋体"/>
+          <w:kern w:val="0"/>
+          <w:sz w:val="24"/>
+          <w:szCs w:val="24"/>
+          <w14:ligatures w14:val="none"/>
+        </w:rPr>
+      </w:pPr>
+      <w:r>
+        <w:rPr>
+          <w:rFonts w:ascii="Hack" w:eastAsia="宋体" w:hAnsi="Hack" w:cs="宋体"/>
+          <w:color w:val="000000"/>
+          <w:kern w:val="0"/>
+          <w:sz w:val="18"/>
+          <w:szCs w:val="18"/>
+          <w14:ligatures w14:val="none"/>
+        </w:rPr>
+        <w:t>最佳模型的隐层神经元个数</w:t>
+      </w:r>
+      <w:r>
+        <w:rPr>
+          <w:rFonts w:ascii="Hack" w:eastAsia="宋体" w:hAnsi="Hack" w:cs="宋体"/>
+          <w:color w:val="000000"/>
+          <w:kern w:val="0"/>
+          <w:sz w:val="18"/>
+          <w:szCs w:val="18"/>
+          <w14:ligatures w14:val="none"/>
+        </w:rPr>
+        <w:t xml:space="preserve">: 1 </w:t>
+      </w:r>
+    </w:p>
+    <w:p>
+      <w:pPr>
+        <w:rPr>
+          <w:rFonts w:hint="eastAsia"/>
+        </w:rPr>
+      </w:pPr>
+      <w:r>
+        <w:rPr>
+          <w:rFonts w:hint="eastAsia"/>
+        </w:rPr>
+        <w:t>可见当隐藏层节点数为1时，准确率达到最高。</w:t>
+      </w:r>
     </w:p>
     <w:sectPr>
       <w:pgSz w:w="11906" w:h="16838"/>

</xml_diff>